<commit_message>
updated linked list word doc
</commit_message>
<xml_diff>
--- a/Python/Linked Lists/linked_list.docx
+++ b/Python/Linked Lists/linked_list.docx
@@ -14,7 +14,7 @@
       <w:pPr>
         <w:numPr>
           <w:ilvl w:val="0"/>
-          <w:numId w:val="11"/>
+          <w:numId w:val="12"/>
         </w:numPr>
         <w:pBdr>
           <w:left w:val="single" w:sz="18" w:space="0" w:color="6CE26C"/>
@@ -55,7 +55,7 @@
       <w:pPr>
         <w:numPr>
           <w:ilvl w:val="0"/>
-          <w:numId w:val="11"/>
+          <w:numId w:val="12"/>
         </w:numPr>
         <w:pBdr>
           <w:left w:val="single" w:sz="18" w:space="0" w:color="6CE26C"/>
@@ -150,7 +150,7 @@
       <w:pPr>
         <w:numPr>
           <w:ilvl w:val="0"/>
-          <w:numId w:val="11"/>
+          <w:numId w:val="12"/>
         </w:numPr>
         <w:pBdr>
           <w:left w:val="single" w:sz="18" w:space="0" w:color="6CE26C"/>
@@ -201,7 +201,7 @@
       <w:pPr>
         <w:numPr>
           <w:ilvl w:val="0"/>
-          <w:numId w:val="11"/>
+          <w:numId w:val="12"/>
         </w:numPr>
         <w:pBdr>
           <w:left w:val="single" w:sz="18" w:space="0" w:color="6CE26C"/>
@@ -254,7 +254,7 @@
       <w:pPr>
         <w:numPr>
           <w:ilvl w:val="0"/>
-          <w:numId w:val="11"/>
+          <w:numId w:val="12"/>
         </w:numPr>
         <w:pBdr>
           <w:left w:val="single" w:sz="18" w:space="0" w:color="6CE26C"/>
@@ -283,7 +283,7 @@
       <w:pPr>
         <w:numPr>
           <w:ilvl w:val="0"/>
-          <w:numId w:val="11"/>
+          <w:numId w:val="12"/>
         </w:numPr>
         <w:pBdr>
           <w:left w:val="single" w:sz="18" w:space="0" w:color="6CE26C"/>
@@ -324,7 +324,7 @@
       <w:pPr>
         <w:numPr>
           <w:ilvl w:val="0"/>
-          <w:numId w:val="11"/>
+          <w:numId w:val="12"/>
         </w:numPr>
         <w:pBdr>
           <w:left w:val="single" w:sz="18" w:space="0" w:color="6CE26C"/>
@@ -397,7 +397,7 @@
       <w:pPr>
         <w:numPr>
           <w:ilvl w:val="0"/>
-          <w:numId w:val="11"/>
+          <w:numId w:val="12"/>
         </w:numPr>
         <w:pBdr>
           <w:left w:val="single" w:sz="18" w:space="0" w:color="6CE26C"/>
@@ -450,7 +450,7 @@
       <w:pPr>
         <w:numPr>
           <w:ilvl w:val="0"/>
-          <w:numId w:val="11"/>
+          <w:numId w:val="12"/>
         </w:numPr>
         <w:pBdr>
           <w:left w:val="single" w:sz="18" w:space="0" w:color="6CE26C"/>
@@ -503,7 +503,7 @@
       <w:pPr>
         <w:numPr>
           <w:ilvl w:val="0"/>
-          <w:numId w:val="11"/>
+          <w:numId w:val="12"/>
         </w:numPr>
         <w:pBdr>
           <w:left w:val="single" w:sz="18" w:space="0" w:color="6CE26C"/>
@@ -556,7 +556,7 @@
       <w:pPr>
         <w:numPr>
           <w:ilvl w:val="0"/>
-          <w:numId w:val="11"/>
+          <w:numId w:val="12"/>
         </w:numPr>
         <w:pBdr>
           <w:left w:val="single" w:sz="18" w:space="0" w:color="6CE26C"/>
@@ -585,7 +585,7 @@
       <w:pPr>
         <w:numPr>
           <w:ilvl w:val="0"/>
-          <w:numId w:val="11"/>
+          <w:numId w:val="12"/>
         </w:numPr>
         <w:pBdr>
           <w:left w:val="single" w:sz="18" w:space="0" w:color="6CE26C"/>
@@ -658,7 +658,7 @@
       <w:pPr>
         <w:numPr>
           <w:ilvl w:val="0"/>
-          <w:numId w:val="11"/>
+          <w:numId w:val="12"/>
         </w:numPr>
         <w:pBdr>
           <w:left w:val="single" w:sz="18" w:space="0" w:color="6CE26C"/>
@@ -687,7 +687,7 @@
       <w:pPr>
         <w:numPr>
           <w:ilvl w:val="0"/>
-          <w:numId w:val="11"/>
+          <w:numId w:val="12"/>
         </w:numPr>
         <w:pBdr>
           <w:left w:val="single" w:sz="18" w:space="0" w:color="6CE26C"/>
@@ -784,7 +784,7 @@
       <w:pPr>
         <w:numPr>
           <w:ilvl w:val="0"/>
-          <w:numId w:val="11"/>
+          <w:numId w:val="12"/>
         </w:numPr>
         <w:pBdr>
           <w:left w:val="single" w:sz="18" w:space="0" w:color="6CE26C"/>
@@ -837,7 +837,7 @@
       <w:pPr>
         <w:numPr>
           <w:ilvl w:val="0"/>
-          <w:numId w:val="11"/>
+          <w:numId w:val="12"/>
         </w:numPr>
         <w:pBdr>
           <w:left w:val="single" w:sz="18" w:space="0" w:color="6CE26C"/>
@@ -912,7 +912,7 @@
       <w:pPr>
         <w:numPr>
           <w:ilvl w:val="0"/>
-          <w:numId w:val="11"/>
+          <w:numId w:val="12"/>
         </w:numPr>
         <w:pBdr>
           <w:left w:val="single" w:sz="18" w:space="0" w:color="6CE26C"/>
@@ -963,7 +963,7 @@
       <w:pPr>
         <w:numPr>
           <w:ilvl w:val="0"/>
-          <w:numId w:val="11"/>
+          <w:numId w:val="12"/>
         </w:numPr>
         <w:pBdr>
           <w:left w:val="single" w:sz="18" w:space="0" w:color="6CE26C"/>
@@ -1026,7 +1026,7 @@
       <w:pPr>
         <w:numPr>
           <w:ilvl w:val="0"/>
-          <w:numId w:val="11"/>
+          <w:numId w:val="12"/>
         </w:numPr>
         <w:pBdr>
           <w:left w:val="single" w:sz="18" w:space="0" w:color="6CE26C"/>
@@ -1079,7 +1079,7 @@
       <w:pPr>
         <w:numPr>
           <w:ilvl w:val="0"/>
-          <w:numId w:val="11"/>
+          <w:numId w:val="12"/>
         </w:numPr>
         <w:pBdr>
           <w:left w:val="single" w:sz="18" w:space="0" w:color="6CE26C"/>
@@ -1132,7 +1132,7 @@
       <w:pPr>
         <w:numPr>
           <w:ilvl w:val="0"/>
-          <w:numId w:val="11"/>
+          <w:numId w:val="12"/>
         </w:numPr>
         <w:pBdr>
           <w:left w:val="single" w:sz="18" w:space="0" w:color="6CE26C"/>
@@ -1183,7 +1183,7 @@
       <w:pPr>
         <w:numPr>
           <w:ilvl w:val="0"/>
-          <w:numId w:val="11"/>
+          <w:numId w:val="12"/>
         </w:numPr>
         <w:pBdr>
           <w:left w:val="single" w:sz="18" w:space="0" w:color="6CE26C"/>
@@ -1212,7 +1212,7 @@
       <w:pPr>
         <w:numPr>
           <w:ilvl w:val="0"/>
-          <w:numId w:val="11"/>
+          <w:numId w:val="12"/>
         </w:numPr>
         <w:pBdr>
           <w:left w:val="single" w:sz="18" w:space="0" w:color="6CE26C"/>
@@ -1263,7 +1263,7 @@
       <w:pPr>
         <w:numPr>
           <w:ilvl w:val="0"/>
-          <w:numId w:val="11"/>
+          <w:numId w:val="12"/>
         </w:numPr>
         <w:pBdr>
           <w:left w:val="single" w:sz="18" w:space="0" w:color="6CE26C"/>
@@ -1360,7 +1360,7 @@
       <w:pPr>
         <w:numPr>
           <w:ilvl w:val="0"/>
-          <w:numId w:val="11"/>
+          <w:numId w:val="12"/>
         </w:numPr>
         <w:pBdr>
           <w:left w:val="single" w:sz="18" w:space="0" w:color="6CE26C"/>
@@ -1411,7 +1411,7 @@
       <w:pPr>
         <w:numPr>
           <w:ilvl w:val="0"/>
-          <w:numId w:val="11"/>
+          <w:numId w:val="12"/>
         </w:numPr>
         <w:pBdr>
           <w:left w:val="single" w:sz="18" w:space="0" w:color="6CE26C"/>
@@ -1464,7 +1464,7 @@
       <w:pPr>
         <w:numPr>
           <w:ilvl w:val="0"/>
-          <w:numId w:val="11"/>
+          <w:numId w:val="12"/>
         </w:numPr>
         <w:pBdr>
           <w:left w:val="single" w:sz="18" w:space="0" w:color="6CE26C"/>
@@ -1515,7 +1515,7 @@
       <w:pPr>
         <w:numPr>
           <w:ilvl w:val="0"/>
-          <w:numId w:val="11"/>
+          <w:numId w:val="12"/>
         </w:numPr>
         <w:pBdr>
           <w:left w:val="single" w:sz="18" w:space="0" w:color="6CE26C"/>
@@ -1590,7 +1590,7 @@
       <w:pPr>
         <w:numPr>
           <w:ilvl w:val="0"/>
-          <w:numId w:val="11"/>
+          <w:numId w:val="12"/>
         </w:numPr>
         <w:pBdr>
           <w:left w:val="single" w:sz="18" w:space="0" w:color="6CE26C"/>
@@ -1641,7 +1641,7 @@
       <w:pPr>
         <w:numPr>
           <w:ilvl w:val="0"/>
-          <w:numId w:val="11"/>
+          <w:numId w:val="12"/>
         </w:numPr>
         <w:pBdr>
           <w:left w:val="single" w:sz="18" w:space="0" w:color="6CE26C"/>
@@ -1694,7 +1694,7 @@
       <w:pPr>
         <w:numPr>
           <w:ilvl w:val="0"/>
-          <w:numId w:val="11"/>
+          <w:numId w:val="12"/>
         </w:numPr>
         <w:pBdr>
           <w:left w:val="single" w:sz="18" w:space="0" w:color="6CE26C"/>
@@ -1769,7 +1769,7 @@
       <w:pPr>
         <w:numPr>
           <w:ilvl w:val="0"/>
-          <w:numId w:val="11"/>
+          <w:numId w:val="12"/>
         </w:numPr>
         <w:pBdr>
           <w:left w:val="single" w:sz="18" w:space="0" w:color="6CE26C"/>
@@ -1832,7 +1832,7 @@
       <w:pPr>
         <w:numPr>
           <w:ilvl w:val="0"/>
-          <w:numId w:val="11"/>
+          <w:numId w:val="12"/>
         </w:numPr>
         <w:pBdr>
           <w:left w:val="single" w:sz="18" w:space="0" w:color="6CE26C"/>
@@ -1885,7 +1885,7 @@
       <w:pPr>
         <w:numPr>
           <w:ilvl w:val="0"/>
-          <w:numId w:val="11"/>
+          <w:numId w:val="12"/>
         </w:numPr>
         <w:pBdr>
           <w:left w:val="single" w:sz="18" w:space="0" w:color="6CE26C"/>
@@ -1960,7 +1960,7 @@
       <w:pPr>
         <w:numPr>
           <w:ilvl w:val="0"/>
-          <w:numId w:val="11"/>
+          <w:numId w:val="12"/>
         </w:numPr>
         <w:pBdr>
           <w:left w:val="single" w:sz="18" w:space="0" w:color="6CE26C"/>
@@ -2013,7 +2013,7 @@
       <w:pPr>
         <w:numPr>
           <w:ilvl w:val="0"/>
-          <w:numId w:val="11"/>
+          <w:numId w:val="12"/>
         </w:numPr>
         <w:pBdr>
           <w:left w:val="single" w:sz="18" w:space="0" w:color="6CE26C"/>
@@ -2066,7 +2066,7 @@
       <w:pPr>
         <w:numPr>
           <w:ilvl w:val="0"/>
-          <w:numId w:val="11"/>
+          <w:numId w:val="12"/>
         </w:numPr>
         <w:pBdr>
           <w:left w:val="single" w:sz="18" w:space="0" w:color="6CE26C"/>
@@ -2117,7 +2117,7 @@
       <w:pPr>
         <w:numPr>
           <w:ilvl w:val="0"/>
-          <w:numId w:val="11"/>
+          <w:numId w:val="12"/>
         </w:numPr>
         <w:pBdr>
           <w:left w:val="single" w:sz="18" w:space="0" w:color="6CE26C"/>
@@ -2146,7 +2146,7 @@
       <w:pPr>
         <w:numPr>
           <w:ilvl w:val="0"/>
-          <w:numId w:val="11"/>
+          <w:numId w:val="12"/>
         </w:numPr>
         <w:pBdr>
           <w:left w:val="single" w:sz="18" w:space="0" w:color="6CE26C"/>
@@ -2219,7 +2219,7 @@
       <w:pPr>
         <w:numPr>
           <w:ilvl w:val="0"/>
-          <w:numId w:val="11"/>
+          <w:numId w:val="12"/>
         </w:numPr>
         <w:pBdr>
           <w:left w:val="single" w:sz="18" w:space="0" w:color="6CE26C"/>
@@ -2316,7 +2316,7 @@
       <w:pPr>
         <w:numPr>
           <w:ilvl w:val="0"/>
-          <w:numId w:val="11"/>
+          <w:numId w:val="12"/>
         </w:numPr>
         <w:pBdr>
           <w:left w:val="single" w:sz="18" w:space="0" w:color="6CE26C"/>
@@ -2367,7 +2367,7 @@
       <w:pPr>
         <w:numPr>
           <w:ilvl w:val="0"/>
-          <w:numId w:val="11"/>
+          <w:numId w:val="12"/>
         </w:numPr>
         <w:pBdr>
           <w:left w:val="single" w:sz="18" w:space="0" w:color="6CE26C"/>
@@ -2420,7 +2420,7 @@
       <w:pPr>
         <w:numPr>
           <w:ilvl w:val="0"/>
-          <w:numId w:val="11"/>
+          <w:numId w:val="12"/>
         </w:numPr>
         <w:pBdr>
           <w:left w:val="single" w:sz="18" w:space="0" w:color="6CE26C"/>
@@ -2495,7 +2495,7 @@
       <w:pPr>
         <w:numPr>
           <w:ilvl w:val="0"/>
-          <w:numId w:val="11"/>
+          <w:numId w:val="12"/>
         </w:numPr>
         <w:pBdr>
           <w:left w:val="single" w:sz="18" w:space="0" w:color="6CE26C"/>
@@ -2548,7 +2548,7 @@
       <w:pPr>
         <w:numPr>
           <w:ilvl w:val="0"/>
-          <w:numId w:val="11"/>
+          <w:numId w:val="12"/>
         </w:numPr>
         <w:pBdr>
           <w:left w:val="single" w:sz="18" w:space="0" w:color="6CE26C"/>
@@ -2623,7 +2623,7 @@
       <w:pPr>
         <w:numPr>
           <w:ilvl w:val="0"/>
-          <w:numId w:val="11"/>
+          <w:numId w:val="12"/>
         </w:numPr>
         <w:pBdr>
           <w:left w:val="single" w:sz="18" w:space="0" w:color="6CE26C"/>
@@ -2676,7 +2676,7 @@
       <w:pPr>
         <w:numPr>
           <w:ilvl w:val="0"/>
-          <w:numId w:val="11"/>
+          <w:numId w:val="12"/>
         </w:numPr>
         <w:pBdr>
           <w:left w:val="single" w:sz="18" w:space="0" w:color="6CE26C"/>
@@ -2727,7 +2727,7 @@
       <w:pPr>
         <w:numPr>
           <w:ilvl w:val="0"/>
-          <w:numId w:val="11"/>
+          <w:numId w:val="12"/>
         </w:numPr>
         <w:pBdr>
           <w:left w:val="single" w:sz="18" w:space="0" w:color="6CE26C"/>
@@ -2756,7 +2756,7 @@
       <w:pPr>
         <w:numPr>
           <w:ilvl w:val="0"/>
-          <w:numId w:val="11"/>
+          <w:numId w:val="12"/>
         </w:numPr>
         <w:pBdr>
           <w:left w:val="single" w:sz="18" w:space="0" w:color="6CE26C"/>
@@ -2841,7 +2841,7 @@
       <w:pPr>
         <w:numPr>
           <w:ilvl w:val="0"/>
-          <w:numId w:val="11"/>
+          <w:numId w:val="12"/>
         </w:numPr>
         <w:pBdr>
           <w:left w:val="single" w:sz="18" w:space="0" w:color="6CE26C"/>
@@ -2870,7 +2870,7 @@
       <w:pPr>
         <w:numPr>
           <w:ilvl w:val="0"/>
-          <w:numId w:val="11"/>
+          <w:numId w:val="12"/>
         </w:numPr>
         <w:pBdr>
           <w:left w:val="single" w:sz="18" w:space="0" w:color="6CE26C"/>
@@ -2967,7 +2967,7 @@
       <w:pPr>
         <w:numPr>
           <w:ilvl w:val="0"/>
-          <w:numId w:val="11"/>
+          <w:numId w:val="12"/>
         </w:numPr>
         <w:pBdr>
           <w:left w:val="single" w:sz="18" w:space="0" w:color="6CE26C"/>
@@ -3020,7 +3020,7 @@
       <w:pPr>
         <w:numPr>
           <w:ilvl w:val="0"/>
-          <w:numId w:val="11"/>
+          <w:numId w:val="12"/>
         </w:numPr>
         <w:pBdr>
           <w:left w:val="single" w:sz="18" w:space="0" w:color="6CE26C"/>
@@ -3095,7 +3095,7 @@
       <w:pPr>
         <w:numPr>
           <w:ilvl w:val="0"/>
-          <w:numId w:val="11"/>
+          <w:numId w:val="12"/>
         </w:numPr>
         <w:pBdr>
           <w:left w:val="single" w:sz="18" w:space="0" w:color="6CE26C"/>
@@ -3170,7 +3170,7 @@
       <w:pPr>
         <w:numPr>
           <w:ilvl w:val="0"/>
-          <w:numId w:val="11"/>
+          <w:numId w:val="12"/>
         </w:numPr>
         <w:pBdr>
           <w:left w:val="single" w:sz="18" w:space="0" w:color="6CE26C"/>
@@ -3223,7 +3223,7 @@
       <w:pPr>
         <w:numPr>
           <w:ilvl w:val="0"/>
-          <w:numId w:val="11"/>
+          <w:numId w:val="12"/>
         </w:numPr>
         <w:pBdr>
           <w:left w:val="single" w:sz="18" w:space="0" w:color="6CE26C"/>
@@ -3276,7 +3276,7 @@
       <w:pPr>
         <w:numPr>
           <w:ilvl w:val="0"/>
-          <w:numId w:val="11"/>
+          <w:numId w:val="12"/>
         </w:numPr>
         <w:pBdr>
           <w:left w:val="single" w:sz="18" w:space="0" w:color="6CE26C"/>
@@ -3327,7 +3327,7 @@
       <w:pPr>
         <w:numPr>
           <w:ilvl w:val="0"/>
-          <w:numId w:val="11"/>
+          <w:numId w:val="12"/>
         </w:numPr>
         <w:pBdr>
           <w:left w:val="single" w:sz="18" w:space="0" w:color="6CE26C"/>
@@ -3356,7 +3356,7 @@
       <w:pPr>
         <w:numPr>
           <w:ilvl w:val="0"/>
-          <w:numId w:val="11"/>
+          <w:numId w:val="12"/>
         </w:numPr>
         <w:pBdr>
           <w:left w:val="single" w:sz="18" w:space="0" w:color="6CE26C"/>
@@ -3380,6 +3380,105 @@
         </w:rPr>
         <w:t>    </w:t>
       </w:r>
+    </w:p>
+    <w:p>
+      <w:pPr>
+        <w:numPr>
+          <w:ilvl w:val="0"/>
+          <w:numId w:val="12"/>
+        </w:numPr>
+        <w:pBdr>
+          <w:left w:val="single" w:sz="18" w:space="0" w:color="6CE26C"/>
+        </w:pBdr>
+        <w:shd w:val="clear" w:color="auto" w:fill="FFFFFF"/>
+        <w:spacing w:beforeAutospacing="1" w:after="0" w:afterAutospacing="1" w:line="210" w:lineRule="atLeast"/>
+        <w:rPr>
+          <w:rFonts w:ascii="Consolas" w:eastAsia="Times New Roman" w:hAnsi="Consolas" w:cs="Times New Roman"/>
+          <w:color w:val="5C5C5C"/>
+          <w:sz w:val="18"/>
+          <w:szCs w:val="18"/>
+        </w:rPr>
+      </w:pPr>
+    </w:p>
+    <w:p>
+      <w:pPr>
+        <w:numPr>
+          <w:ilvl w:val="0"/>
+          <w:numId w:val="12"/>
+        </w:numPr>
+        <w:pBdr>
+          <w:left w:val="single" w:sz="18" w:space="0" w:color="6CE26C"/>
+        </w:pBdr>
+        <w:shd w:val="clear" w:color="auto" w:fill="FFFFFF"/>
+        <w:spacing w:beforeAutospacing="1" w:after="0" w:afterAutospacing="1" w:line="210" w:lineRule="atLeast"/>
+        <w:rPr>
+          <w:rFonts w:ascii="Consolas" w:eastAsia="Times New Roman" w:hAnsi="Consolas" w:cs="Times New Roman"/>
+          <w:color w:val="5C5C5C"/>
+          <w:sz w:val="18"/>
+          <w:szCs w:val="18"/>
+        </w:rPr>
+      </w:pPr>
+    </w:p>
+    <w:p>
+      <w:pPr>
+        <w:numPr>
+          <w:ilvl w:val="0"/>
+          <w:numId w:val="12"/>
+        </w:numPr>
+        <w:pBdr>
+          <w:left w:val="single" w:sz="18" w:space="0" w:color="6CE26C"/>
+        </w:pBdr>
+        <w:shd w:val="clear" w:color="auto" w:fill="FFFFFF"/>
+        <w:spacing w:beforeAutospacing="1" w:after="0" w:afterAutospacing="1" w:line="210" w:lineRule="atLeast"/>
+        <w:rPr>
+          <w:rFonts w:ascii="Consolas" w:eastAsia="Times New Roman" w:hAnsi="Consolas" w:cs="Times New Roman"/>
+          <w:color w:val="5C5C5C"/>
+          <w:sz w:val="18"/>
+          <w:szCs w:val="18"/>
+        </w:rPr>
+      </w:pPr>
+    </w:p>
+    <w:p>
+      <w:pPr>
+        <w:numPr>
+          <w:ilvl w:val="0"/>
+          <w:numId w:val="12"/>
+        </w:numPr>
+        <w:pBdr>
+          <w:left w:val="single" w:sz="18" w:space="0" w:color="6CE26C"/>
+        </w:pBdr>
+        <w:shd w:val="clear" w:color="auto" w:fill="FFFFFF"/>
+        <w:spacing w:beforeAutospacing="1" w:after="0" w:afterAutospacing="1" w:line="210" w:lineRule="atLeast"/>
+        <w:rPr>
+          <w:rFonts w:ascii="Consolas" w:eastAsia="Times New Roman" w:hAnsi="Consolas" w:cs="Times New Roman"/>
+          <w:color w:val="5C5C5C"/>
+          <w:sz w:val="18"/>
+          <w:szCs w:val="18"/>
+        </w:rPr>
+      </w:pPr>
+    </w:p>
+    <w:p>
+      <w:pPr>
+        <w:numPr>
+          <w:ilvl w:val="0"/>
+          <w:numId w:val="12"/>
+        </w:numPr>
+        <w:pBdr>
+          <w:left w:val="single" w:sz="18" w:space="0" w:color="6CE26C"/>
+        </w:pBdr>
+        <w:shd w:val="clear" w:color="auto" w:fill="FFFFFF"/>
+        <w:tabs>
+          <w:tab w:val="clear" w:pos="720"/>
+        </w:tabs>
+        <w:spacing w:beforeAutospacing="1" w:after="0" w:afterAutospacing="1" w:line="210" w:lineRule="atLeast"/>
+        <w:ind w:left="1080" w:hanging="720"/>
+        <w:rPr>
+          <w:rFonts w:ascii="Consolas" w:eastAsia="Times New Roman" w:hAnsi="Consolas" w:cs="Times New Roman"/>
+          <w:color w:val="5C5C5C"/>
+          <w:sz w:val="18"/>
+          <w:szCs w:val="18"/>
+        </w:rPr>
+      </w:pPr>
       <w:r>
         <w:rPr>
           <w:rFonts w:ascii="Consolas" w:eastAsia="Times New Roman" w:hAnsi="Consolas" w:cs="Times New Roman"/>
@@ -3390,6 +3489,7 @@
           <w:szCs w:val="18"/>
           <w:bdr w:val="none" w:sz="0" w:space="0" w:color="auto" w:frame="1"/>
         </w:rPr>
+        <w:lastRenderedPageBreak/>
         <w:t>def</w:t>
       </w:r>
       <w:r>
@@ -3429,7 +3529,7 @@
       <w:pPr>
         <w:numPr>
           <w:ilvl w:val="0"/>
-          <w:numId w:val="11"/>
+          <w:numId w:val="12"/>
         </w:numPr>
         <w:pBdr>
           <w:left w:val="single" w:sz="18" w:space="0" w:color="6CE26C"/>
@@ -3526,7 +3626,7 @@
       <w:pPr>
         <w:numPr>
           <w:ilvl w:val="0"/>
-          <w:numId w:val="11"/>
+          <w:numId w:val="12"/>
         </w:numPr>
         <w:pBdr>
           <w:left w:val="single" w:sz="18" w:space="0" w:color="6CE26C"/>
@@ -3577,7 +3677,7 @@
       <w:pPr>
         <w:numPr>
           <w:ilvl w:val="0"/>
-          <w:numId w:val="11"/>
+          <w:numId w:val="12"/>
         </w:numPr>
         <w:pBdr>
           <w:left w:val="single" w:sz="18" w:space="0" w:color="6CE26C"/>
@@ -3606,7 +3706,7 @@
       <w:pPr>
         <w:numPr>
           <w:ilvl w:val="0"/>
-          <w:numId w:val="11"/>
+          <w:numId w:val="12"/>
         </w:numPr>
         <w:pBdr>
           <w:left w:val="single" w:sz="18" w:space="0" w:color="6CE26C"/>
@@ -3659,7 +3759,7 @@
       <w:pPr>
         <w:numPr>
           <w:ilvl w:val="0"/>
-          <w:numId w:val="11"/>
+          <w:numId w:val="12"/>
         </w:numPr>
         <w:pBdr>
           <w:left w:val="single" w:sz="18" w:space="0" w:color="6CE26C"/>
@@ -3681,7 +3781,6 @@
           <w:szCs w:val="18"/>
           <w:bdr w:val="none" w:sz="0" w:space="0" w:color="auto" w:frame="1"/>
         </w:rPr>
-        <w:lastRenderedPageBreak/>
         <w:t>        </w:t>
       </w:r>
       <w:r>
@@ -3733,7 +3832,7 @@
       <w:pPr>
         <w:numPr>
           <w:ilvl w:val="0"/>
-          <w:numId w:val="11"/>
+          <w:numId w:val="12"/>
         </w:numPr>
         <w:pBdr>
           <w:left w:val="single" w:sz="18" w:space="0" w:color="6CE26C"/>
@@ -3786,7 +3885,7 @@
       <w:pPr>
         <w:numPr>
           <w:ilvl w:val="0"/>
-          <w:numId w:val="11"/>
+          <w:numId w:val="12"/>
         </w:numPr>
         <w:pBdr>
           <w:left w:val="single" w:sz="18" w:space="0" w:color="6CE26C"/>
@@ -3815,7 +3914,7 @@
       <w:pPr>
         <w:numPr>
           <w:ilvl w:val="0"/>
-          <w:numId w:val="11"/>
+          <w:numId w:val="12"/>
         </w:numPr>
         <w:pBdr>
           <w:left w:val="single" w:sz="18" w:space="0" w:color="6CE26C"/>
@@ -3866,7 +3965,7 @@
       <w:pPr>
         <w:numPr>
           <w:ilvl w:val="0"/>
-          <w:numId w:val="11"/>
+          <w:numId w:val="12"/>
         </w:numPr>
         <w:pBdr>
           <w:left w:val="single" w:sz="18" w:space="0" w:color="6CE26C"/>
@@ -3895,7 +3994,7 @@
       <w:pPr>
         <w:numPr>
           <w:ilvl w:val="0"/>
-          <w:numId w:val="11"/>
+          <w:numId w:val="12"/>
         </w:numPr>
         <w:pBdr>
           <w:left w:val="single" w:sz="18" w:space="0" w:color="6CE26C"/>
@@ -3968,7 +4067,7 @@
       <w:pPr>
         <w:numPr>
           <w:ilvl w:val="0"/>
-          <w:numId w:val="11"/>
+          <w:numId w:val="12"/>
         </w:numPr>
         <w:pBdr>
           <w:left w:val="single" w:sz="18" w:space="0" w:color="6CE26C"/>
@@ -4019,7 +4118,7 @@
       <w:pPr>
         <w:numPr>
           <w:ilvl w:val="0"/>
-          <w:numId w:val="11"/>
+          <w:numId w:val="12"/>
         </w:numPr>
         <w:pBdr>
           <w:left w:val="single" w:sz="18" w:space="0" w:color="6CE26C"/>
@@ -4070,7 +4169,7 @@
       <w:pPr>
         <w:numPr>
           <w:ilvl w:val="0"/>
-          <w:numId w:val="11"/>
+          <w:numId w:val="12"/>
         </w:numPr>
         <w:pBdr>
           <w:left w:val="single" w:sz="18" w:space="0" w:color="6CE26C"/>
@@ -4121,7 +4220,7 @@
       <w:pPr>
         <w:numPr>
           <w:ilvl w:val="0"/>
-          <w:numId w:val="11"/>
+          <w:numId w:val="12"/>
         </w:numPr>
         <w:pBdr>
           <w:left w:val="single" w:sz="18" w:space="0" w:color="6CE26C"/>
@@ -4172,7 +4271,7 @@
       <w:pPr>
         <w:numPr>
           <w:ilvl w:val="0"/>
-          <w:numId w:val="11"/>
+          <w:numId w:val="12"/>
         </w:numPr>
         <w:pBdr>
           <w:left w:val="single" w:sz="18" w:space="0" w:color="6CE26C"/>
@@ -4223,7 +4322,7 @@
       <w:pPr>
         <w:numPr>
           <w:ilvl w:val="0"/>
-          <w:numId w:val="11"/>
+          <w:numId w:val="12"/>
         </w:numPr>
         <w:pBdr>
           <w:left w:val="single" w:sz="18" w:space="0" w:color="6CE26C"/>
@@ -4252,7 +4351,7 @@
       <w:pPr>
         <w:numPr>
           <w:ilvl w:val="0"/>
-          <w:numId w:val="11"/>
+          <w:numId w:val="12"/>
         </w:numPr>
         <w:pBdr>
           <w:left w:val="single" w:sz="18" w:space="0" w:color="6CE26C"/>
@@ -4325,7 +4424,7 @@
       <w:pPr>
         <w:numPr>
           <w:ilvl w:val="0"/>
-          <w:numId w:val="11"/>
+          <w:numId w:val="12"/>
         </w:numPr>
         <w:pBdr>
           <w:left w:val="single" w:sz="18" w:space="0" w:color="6CE26C"/>
@@ -4422,7 +4521,7 @@
       <w:pPr>
         <w:numPr>
           <w:ilvl w:val="0"/>
-          <w:numId w:val="11"/>
+          <w:numId w:val="12"/>
         </w:numPr>
         <w:pBdr>
           <w:left w:val="single" w:sz="18" w:space="0" w:color="6CE26C"/>
@@ -4473,7 +4572,7 @@
       <w:pPr>
         <w:numPr>
           <w:ilvl w:val="0"/>
-          <w:numId w:val="11"/>
+          <w:numId w:val="12"/>
         </w:numPr>
         <w:pBdr>
           <w:left w:val="single" w:sz="18" w:space="0" w:color="6CE26C"/>
@@ -4548,7 +4647,7 @@
       <w:pPr>
         <w:numPr>
           <w:ilvl w:val="0"/>
-          <w:numId w:val="11"/>
+          <w:numId w:val="12"/>
         </w:numPr>
         <w:pBdr>
           <w:left w:val="single" w:sz="18" w:space="0" w:color="6CE26C"/>
@@ -4623,7 +4722,7 @@
       <w:pPr>
         <w:numPr>
           <w:ilvl w:val="0"/>
-          <w:numId w:val="11"/>
+          <w:numId w:val="12"/>
         </w:numPr>
         <w:pBdr>
           <w:left w:val="single" w:sz="18" w:space="0" w:color="6CE26C"/>
@@ -4674,7 +4773,7 @@
       <w:pPr>
         <w:numPr>
           <w:ilvl w:val="0"/>
-          <w:numId w:val="11"/>
+          <w:numId w:val="12"/>
         </w:numPr>
         <w:pBdr>
           <w:left w:val="single" w:sz="18" w:space="0" w:color="6CE26C"/>
@@ -4749,7 +4848,7 @@
       <w:pPr>
         <w:numPr>
           <w:ilvl w:val="0"/>
-          <w:numId w:val="11"/>
+          <w:numId w:val="12"/>
         </w:numPr>
         <w:pBdr>
           <w:left w:val="single" w:sz="18" w:space="0" w:color="6CE26C"/>
@@ -4778,7 +4877,7 @@
       <w:pPr>
         <w:numPr>
           <w:ilvl w:val="0"/>
-          <w:numId w:val="11"/>
+          <w:numId w:val="12"/>
         </w:numPr>
         <w:pBdr>
           <w:left w:val="single" w:sz="18" w:space="0" w:color="6CE26C"/>
@@ -4863,7 +4962,7 @@
       <w:pPr>
         <w:numPr>
           <w:ilvl w:val="0"/>
-          <w:numId w:val="11"/>
+          <w:numId w:val="12"/>
         </w:numPr>
         <w:pBdr>
           <w:left w:val="single" w:sz="18" w:space="0" w:color="6CE26C"/>
@@ -4885,7 +4984,7 @@
           <w:szCs w:val="18"/>
           <w:bdr w:val="none" w:sz="0" w:space="0" w:color="auto" w:frame="1"/>
         </w:rPr>
-        <w:t>        temp = </w:t>
+        <w:t>        current = </w:t>
       </w:r>
       <w:proofErr w:type="spellStart"/>
       <w:proofErr w:type="gramStart"/>
@@ -4916,7 +5015,7 @@
       <w:pPr>
         <w:numPr>
           <w:ilvl w:val="0"/>
-          <w:numId w:val="11"/>
+          <w:numId w:val="12"/>
         </w:numPr>
         <w:pBdr>
           <w:left w:val="single" w:sz="18" w:space="0" w:color="6CE26C"/>
@@ -4969,7 +5068,7 @@
       <w:pPr>
         <w:numPr>
           <w:ilvl w:val="0"/>
-          <w:numId w:val="11"/>
+          <w:numId w:val="12"/>
         </w:numPr>
         <w:pBdr>
           <w:left w:val="single" w:sz="18" w:space="0" w:color="6CE26C"/>
@@ -5015,14 +5114,14 @@
           <w:szCs w:val="18"/>
           <w:bdr w:val="none" w:sz="0" w:space="0" w:color="auto" w:frame="1"/>
         </w:rPr>
-        <w:t> = temp  </w:t>
-      </w:r>
-    </w:p>
-    <w:p>
-      <w:pPr>
-        <w:numPr>
-          <w:ilvl w:val="0"/>
-          <w:numId w:val="11"/>
+        <w:t> = current  </w:t>
+      </w:r>
+    </w:p>
+    <w:p>
+      <w:pPr>
+        <w:numPr>
+          <w:ilvl w:val="0"/>
+          <w:numId w:val="12"/>
         </w:numPr>
         <w:pBdr>
           <w:left w:val="single" w:sz="18" w:space="0" w:color="6CE26C"/>
@@ -5075,7 +5174,7 @@
       <w:pPr>
         <w:numPr>
           <w:ilvl w:val="0"/>
-          <w:numId w:val="11"/>
+          <w:numId w:val="12"/>
         </w:numPr>
         <w:pBdr>
           <w:left w:val="single" w:sz="18" w:space="0" w:color="6CE26C"/>
@@ -5126,7 +5225,7 @@
       <w:pPr>
         <w:numPr>
           <w:ilvl w:val="0"/>
-          <w:numId w:val="11"/>
+          <w:numId w:val="12"/>
         </w:numPr>
         <w:pBdr>
           <w:left w:val="single" w:sz="18" w:space="0" w:color="6CE26C"/>
@@ -5155,7 +5254,7 @@
       <w:pPr>
         <w:numPr>
           <w:ilvl w:val="0"/>
-          <w:numId w:val="11"/>
+          <w:numId w:val="12"/>
         </w:numPr>
         <w:pBdr>
           <w:left w:val="single" w:sz="18" w:space="0" w:color="6CE26C"/>
@@ -5228,7 +5327,7 @@
       <w:pPr>
         <w:numPr>
           <w:ilvl w:val="0"/>
-          <w:numId w:val="11"/>
+          <w:numId w:val="12"/>
         </w:numPr>
         <w:pBdr>
           <w:left w:val="single" w:sz="18" w:space="0" w:color="6CE26C"/>
@@ -5325,7 +5424,7 @@
       <w:pPr>
         <w:numPr>
           <w:ilvl w:val="0"/>
-          <w:numId w:val="11"/>
+          <w:numId w:val="12"/>
         </w:numPr>
         <w:pBdr>
           <w:left w:val="single" w:sz="18" w:space="0" w:color="6CE26C"/>
@@ -5376,7 +5475,7 @@
       <w:pPr>
         <w:numPr>
           <w:ilvl w:val="0"/>
-          <w:numId w:val="11"/>
+          <w:numId w:val="12"/>
         </w:numPr>
         <w:pBdr>
           <w:left w:val="single" w:sz="18" w:space="0" w:color="6CE26C"/>
@@ -5427,7 +5526,7 @@
       <w:pPr>
         <w:numPr>
           <w:ilvl w:val="0"/>
-          <w:numId w:val="11"/>
+          <w:numId w:val="12"/>
         </w:numPr>
         <w:pBdr>
           <w:left w:val="single" w:sz="18" w:space="0" w:color="6CE26C"/>
@@ -5502,7 +5601,7 @@
       <w:pPr>
         <w:numPr>
           <w:ilvl w:val="0"/>
-          <w:numId w:val="11"/>
+          <w:numId w:val="12"/>
         </w:numPr>
         <w:pBdr>
           <w:left w:val="single" w:sz="18" w:space="0" w:color="6CE26C"/>
@@ -5577,7 +5676,7 @@
       <w:pPr>
         <w:numPr>
           <w:ilvl w:val="0"/>
-          <w:numId w:val="11"/>
+          <w:numId w:val="12"/>
         </w:numPr>
         <w:pBdr>
           <w:left w:val="single" w:sz="18" w:space="0" w:color="6CE26C"/>
@@ -5662,7 +5761,7 @@
       <w:pPr>
         <w:numPr>
           <w:ilvl w:val="0"/>
-          <w:numId w:val="11"/>
+          <w:numId w:val="12"/>
         </w:numPr>
         <w:pBdr>
           <w:left w:val="single" w:sz="18" w:space="0" w:color="6CE26C"/>
@@ -5695,7 +5794,7 @@
           <w:szCs w:val="18"/>
           <w:bdr w:val="none" w:sz="0" w:space="0" w:color="auto" w:frame="1"/>
         </w:rPr>
-        <w:t>prev_node</w:t>
+        <w:t>prev</w:t>
       </w:r>
       <w:proofErr w:type="spellEnd"/>
       <w:r>
@@ -5747,7 +5846,7 @@
       <w:pPr>
         <w:numPr>
           <w:ilvl w:val="0"/>
-          <w:numId w:val="11"/>
+          <w:numId w:val="12"/>
         </w:numPr>
         <w:pBdr>
           <w:left w:val="single" w:sz="18" w:space="0" w:color="6CE26C"/>
@@ -5769,19 +5868,9 @@
           <w:szCs w:val="18"/>
           <w:bdr w:val="none" w:sz="0" w:space="0" w:color="auto" w:frame="1"/>
         </w:rPr>
-        <w:t>        removed = </w:t>
+        <w:t>        current = </w:t>
       </w:r>
       <w:proofErr w:type="spellStart"/>
-      <w:r>
-        <w:rPr>
-          <w:rFonts w:ascii="Consolas" w:eastAsia="Times New Roman" w:hAnsi="Consolas" w:cs="Times New Roman"/>
-          <w:color w:val="000000"/>
-          <w:sz w:val="18"/>
-          <w:szCs w:val="18"/>
-          <w:bdr w:val="none" w:sz="0" w:space="0" w:color="auto" w:frame="1"/>
-        </w:rPr>
-        <w:t>prev_</w:t>
-      </w:r>
       <w:proofErr w:type="gramStart"/>
       <w:r>
         <w:rPr>
@@ -5791,7 +5880,7 @@
           <w:szCs w:val="18"/>
           <w:bdr w:val="none" w:sz="0" w:space="0" w:color="auto" w:frame="1"/>
         </w:rPr>
-        <w:t>node.next</w:t>
+        <w:t>prev.next</w:t>
       </w:r>
       <w:proofErr w:type="spellEnd"/>
       <w:proofErr w:type="gramEnd"/>
@@ -5810,7 +5899,7 @@
       <w:pPr>
         <w:numPr>
           <w:ilvl w:val="0"/>
-          <w:numId w:val="11"/>
+          <w:numId w:val="12"/>
         </w:numPr>
         <w:pBdr>
           <w:left w:val="single" w:sz="18" w:space="0" w:color="6CE26C"/>
@@ -5835,16 +5924,6 @@
         <w:t>        </w:t>
       </w:r>
       <w:proofErr w:type="spellStart"/>
-      <w:r>
-        <w:rPr>
-          <w:rFonts w:ascii="Consolas" w:eastAsia="Times New Roman" w:hAnsi="Consolas" w:cs="Times New Roman"/>
-          <w:color w:val="000000"/>
-          <w:sz w:val="18"/>
-          <w:szCs w:val="18"/>
-          <w:bdr w:val="none" w:sz="0" w:space="0" w:color="auto" w:frame="1"/>
-        </w:rPr>
-        <w:t>prev_</w:t>
-      </w:r>
       <w:proofErr w:type="gramStart"/>
       <w:r>
         <w:rPr>
@@ -5854,7 +5933,7 @@
           <w:szCs w:val="18"/>
           <w:bdr w:val="none" w:sz="0" w:space="0" w:color="auto" w:frame="1"/>
         </w:rPr>
-        <w:t>node.next</w:t>
+        <w:t>prev.next</w:t>
       </w:r>
       <w:proofErr w:type="spellEnd"/>
       <w:proofErr w:type="gramEnd"/>
@@ -5877,7 +5956,7 @@
           <w:szCs w:val="18"/>
           <w:bdr w:val="none" w:sz="0" w:space="0" w:color="auto" w:frame="1"/>
         </w:rPr>
-        <w:t>removed.next</w:t>
+        <w:t>current.next</w:t>
       </w:r>
       <w:proofErr w:type="spellEnd"/>
       <w:r>
@@ -5895,7 +5974,7 @@
       <w:pPr>
         <w:numPr>
           <w:ilvl w:val="0"/>
-          <w:numId w:val="11"/>
+          <w:numId w:val="12"/>
         </w:numPr>
         <w:pBdr>
           <w:left w:val="single" w:sz="18" w:space="0" w:color="6CE26C"/>
@@ -5948,7 +6027,7 @@
       <w:pPr>
         <w:numPr>
           <w:ilvl w:val="0"/>
-          <w:numId w:val="11"/>
+          <w:numId w:val="12"/>
         </w:numPr>
         <w:pBdr>
           <w:left w:val="single" w:sz="18" w:space="0" w:color="6CE26C"/>
@@ -5992,14 +6071,14 @@
           <w:szCs w:val="18"/>
           <w:bdr w:val="none" w:sz="0" w:space="0" w:color="auto" w:frame="1"/>
         </w:rPr>
-        <w:t> removed  </w:t>
-      </w:r>
-    </w:p>
-    <w:p>
-      <w:pPr>
-        <w:numPr>
-          <w:ilvl w:val="0"/>
-          <w:numId w:val="11"/>
+        <w:t> current  </w:t>
+      </w:r>
+    </w:p>
+    <w:p>
+      <w:pPr>
+        <w:numPr>
+          <w:ilvl w:val="0"/>
+          <w:numId w:val="12"/>
         </w:numPr>
         <w:pBdr>
           <w:left w:val="single" w:sz="18" w:space="0" w:color="6CE26C"/>
@@ -6028,7 +6107,7 @@
       <w:pPr>
         <w:numPr>
           <w:ilvl w:val="0"/>
-          <w:numId w:val="11"/>
+          <w:numId w:val="12"/>
         </w:numPr>
         <w:pBdr>
           <w:left w:val="single" w:sz="18" w:space="0" w:color="6CE26C"/>
@@ -6036,7 +6115,6 @@
         <w:shd w:val="clear" w:color="auto" w:fill="F8F8F8"/>
         <w:tabs>
           <w:tab w:val="clear" w:pos="720"/>
-          <w:tab w:val="num" w:pos="360"/>
         </w:tabs>
         <w:spacing w:beforeAutospacing="1" w:after="0" w:afterAutospacing="1" w:line="210" w:lineRule="atLeast"/>
         <w:ind w:left="630"/>
@@ -6047,7 +6125,6 @@
           <w:szCs w:val="18"/>
         </w:rPr>
       </w:pPr>
-      <w:bookmarkStart w:id="0" w:name="_GoBack"/>
       <w:r>
         <w:rPr>
           <w:rFonts w:ascii="Consolas" w:eastAsia="Times New Roman" w:hAnsi="Consolas" w:cs="Times New Roman"/>
@@ -6085,7 +6162,7 @@
       <w:pPr>
         <w:numPr>
           <w:ilvl w:val="0"/>
-          <w:numId w:val="11"/>
+          <w:numId w:val="12"/>
         </w:numPr>
         <w:pBdr>
           <w:left w:val="single" w:sz="18" w:space="0" w:color="6CE26C"/>
@@ -6093,7 +6170,6 @@
         <w:shd w:val="clear" w:color="auto" w:fill="FFFFFF"/>
         <w:tabs>
           <w:tab w:val="clear" w:pos="720"/>
-          <w:tab w:val="num" w:pos="360"/>
         </w:tabs>
         <w:spacing w:beforeAutospacing="1" w:after="0" w:afterAutospacing="1" w:line="210" w:lineRule="atLeast"/>
         <w:ind w:left="630"/>
@@ -6112,7 +6188,7 @@
           <w:szCs w:val="18"/>
           <w:bdr w:val="none" w:sz="0" w:space="0" w:color="auto" w:frame="1"/>
         </w:rPr>
-        <w:t>        node = </w:t>
+        <w:t>        current = </w:t>
       </w:r>
       <w:proofErr w:type="spellStart"/>
       <w:proofErr w:type="gramStart"/>
@@ -6143,7 +6219,7 @@
       <w:pPr>
         <w:numPr>
           <w:ilvl w:val="0"/>
-          <w:numId w:val="11"/>
+          <w:numId w:val="12"/>
         </w:numPr>
         <w:pBdr>
           <w:left w:val="single" w:sz="18" w:space="0" w:color="6CE26C"/>
@@ -6151,7 +6227,6 @@
         <w:shd w:val="clear" w:color="auto" w:fill="F8F8F8"/>
         <w:tabs>
           <w:tab w:val="clear" w:pos="720"/>
-          <w:tab w:val="num" w:pos="360"/>
         </w:tabs>
         <w:spacing w:beforeAutospacing="1" w:after="0" w:afterAutospacing="1" w:line="210" w:lineRule="atLeast"/>
         <w:ind w:left="630"/>
@@ -6223,7 +6298,7 @@
       <w:pPr>
         <w:numPr>
           <w:ilvl w:val="0"/>
-          <w:numId w:val="11"/>
+          <w:numId w:val="12"/>
         </w:numPr>
         <w:pBdr>
           <w:left w:val="single" w:sz="18" w:space="0" w:color="6CE26C"/>
@@ -6231,7 +6306,6 @@
         <w:shd w:val="clear" w:color="auto" w:fill="FFFFFF"/>
         <w:tabs>
           <w:tab w:val="clear" w:pos="720"/>
-          <w:tab w:val="num" w:pos="360"/>
         </w:tabs>
         <w:spacing w:beforeAutospacing="1" w:after="0" w:afterAutospacing="1" w:line="210" w:lineRule="atLeast"/>
         <w:ind w:left="630"/>
@@ -6274,14 +6348,14 @@
           <w:szCs w:val="18"/>
           <w:bdr w:val="none" w:sz="0" w:space="0" w:color="auto" w:frame="1"/>
         </w:rPr>
-        <w:t> = node  </w:t>
-      </w:r>
-    </w:p>
-    <w:p>
-      <w:pPr>
-        <w:numPr>
-          <w:ilvl w:val="0"/>
-          <w:numId w:val="11"/>
+        <w:t> = current  </w:t>
+      </w:r>
+    </w:p>
+    <w:p>
+      <w:pPr>
+        <w:numPr>
+          <w:ilvl w:val="0"/>
+          <w:numId w:val="12"/>
         </w:numPr>
         <w:pBdr>
           <w:left w:val="single" w:sz="18" w:space="0" w:color="6CE26C"/>
@@ -6289,7 +6363,6 @@
         <w:shd w:val="clear" w:color="auto" w:fill="F8F8F8"/>
         <w:tabs>
           <w:tab w:val="clear" w:pos="720"/>
-          <w:tab w:val="num" w:pos="360"/>
         </w:tabs>
         <w:spacing w:beforeAutospacing="1" w:after="0" w:afterAutospacing="1" w:line="210" w:lineRule="atLeast"/>
         <w:ind w:left="630"/>
@@ -6337,7 +6410,7 @@
       <w:pPr>
         <w:numPr>
           <w:ilvl w:val="0"/>
-          <w:numId w:val="11"/>
+          <w:numId w:val="12"/>
         </w:numPr>
         <w:pBdr>
           <w:left w:val="single" w:sz="18" w:space="0" w:color="6CE26C"/>
@@ -6345,7 +6418,6 @@
         <w:shd w:val="clear" w:color="auto" w:fill="FFFFFF"/>
         <w:tabs>
           <w:tab w:val="clear" w:pos="720"/>
-          <w:tab w:val="num" w:pos="360"/>
         </w:tabs>
         <w:spacing w:beforeAutospacing="1" w:after="0" w:afterAutospacing="1" w:line="210" w:lineRule="atLeast"/>
         <w:ind w:left="630"/>
@@ -6461,7 +6533,7 @@
       <w:pPr>
         <w:numPr>
           <w:ilvl w:val="0"/>
-          <w:numId w:val="11"/>
+          <w:numId w:val="12"/>
         </w:numPr>
         <w:pBdr>
           <w:left w:val="single" w:sz="18" w:space="0" w:color="6CE26C"/>
@@ -6469,7 +6541,6 @@
         <w:shd w:val="clear" w:color="auto" w:fill="F8F8F8"/>
         <w:tabs>
           <w:tab w:val="clear" w:pos="720"/>
-          <w:tab w:val="num" w:pos="360"/>
         </w:tabs>
         <w:spacing w:beforeAutospacing="1" w:after="0" w:afterAutospacing="1" w:line="210" w:lineRule="atLeast"/>
         <w:ind w:left="630"/>
@@ -6500,7 +6571,7 @@
           <w:szCs w:val="18"/>
           <w:bdr w:val="none" w:sz="0" w:space="0" w:color="auto" w:frame="1"/>
         </w:rPr>
-        <w:t>node.next</w:t>
+        <w:t>current.next</w:t>
       </w:r>
       <w:proofErr w:type="spellEnd"/>
       <w:proofErr w:type="gramEnd"/>
@@ -6519,7 +6590,7 @@
       <w:pPr>
         <w:numPr>
           <w:ilvl w:val="0"/>
-          <w:numId w:val="11"/>
+          <w:numId w:val="12"/>
         </w:numPr>
         <w:pBdr>
           <w:left w:val="single" w:sz="18" w:space="0" w:color="6CE26C"/>
@@ -6527,7 +6598,6 @@
         <w:shd w:val="clear" w:color="auto" w:fill="FFFFFF"/>
         <w:tabs>
           <w:tab w:val="clear" w:pos="720"/>
-          <w:tab w:val="num" w:pos="360"/>
         </w:tabs>
         <w:spacing w:beforeAutospacing="1" w:after="0" w:afterAutospacing="1" w:line="210" w:lineRule="atLeast"/>
         <w:ind w:left="630"/>
@@ -6558,7 +6628,7 @@
           <w:szCs w:val="18"/>
           <w:bdr w:val="none" w:sz="0" w:space="0" w:color="auto" w:frame="1"/>
         </w:rPr>
-        <w:t>node.next</w:t>
+        <w:t>current.next</w:t>
       </w:r>
       <w:proofErr w:type="spellEnd"/>
       <w:proofErr w:type="gramEnd"/>
@@ -6599,7 +6669,7 @@
       <w:pPr>
         <w:numPr>
           <w:ilvl w:val="0"/>
-          <w:numId w:val="11"/>
+          <w:numId w:val="12"/>
         </w:numPr>
         <w:pBdr>
           <w:left w:val="single" w:sz="18" w:space="0" w:color="6CE26C"/>
@@ -6607,7 +6677,6 @@
         <w:shd w:val="clear" w:color="auto" w:fill="F8F8F8"/>
         <w:tabs>
           <w:tab w:val="clear" w:pos="720"/>
-          <w:tab w:val="num" w:pos="360"/>
         </w:tabs>
         <w:spacing w:beforeAutospacing="1" w:after="0" w:afterAutospacing="1" w:line="210" w:lineRule="atLeast"/>
         <w:ind w:left="630"/>
@@ -6648,14 +6717,14 @@
           <w:szCs w:val="18"/>
           <w:bdr w:val="none" w:sz="0" w:space="0" w:color="auto" w:frame="1"/>
         </w:rPr>
-        <w:t> = node  </w:t>
-      </w:r>
-    </w:p>
-    <w:p>
-      <w:pPr>
-        <w:numPr>
-          <w:ilvl w:val="0"/>
-          <w:numId w:val="11"/>
+        <w:t> = current  </w:t>
+      </w:r>
+    </w:p>
+    <w:p>
+      <w:pPr>
+        <w:numPr>
+          <w:ilvl w:val="0"/>
+          <w:numId w:val="12"/>
         </w:numPr>
         <w:pBdr>
           <w:left w:val="single" w:sz="18" w:space="0" w:color="6CE26C"/>
@@ -6663,7 +6732,6 @@
         <w:shd w:val="clear" w:color="auto" w:fill="FFFFFF"/>
         <w:tabs>
           <w:tab w:val="clear" w:pos="720"/>
-          <w:tab w:val="num" w:pos="360"/>
         </w:tabs>
         <w:spacing w:beforeAutospacing="1" w:after="0" w:afterAutospacing="1" w:line="210" w:lineRule="atLeast"/>
         <w:ind w:left="630"/>
@@ -6682,14 +6750,14 @@
           <w:szCs w:val="18"/>
           <w:bdr w:val="none" w:sz="0" w:space="0" w:color="auto" w:frame="1"/>
         </w:rPr>
-        <w:t>            node = next  </w:t>
-      </w:r>
-    </w:p>
-    <w:p>
-      <w:pPr>
-        <w:numPr>
-          <w:ilvl w:val="0"/>
-          <w:numId w:val="11"/>
+        <w:t>            current = next  </w:t>
+      </w:r>
+    </w:p>
+    <w:p>
+      <w:pPr>
+        <w:numPr>
+          <w:ilvl w:val="0"/>
+          <w:numId w:val="12"/>
         </w:numPr>
         <w:pBdr>
           <w:left w:val="single" w:sz="18" w:space="0" w:color="6CE26C"/>
@@ -6697,7 +6765,6 @@
         <w:shd w:val="clear" w:color="auto" w:fill="F8F8F8"/>
         <w:tabs>
           <w:tab w:val="clear" w:pos="720"/>
-          <w:tab w:val="num" w:pos="360"/>
         </w:tabs>
         <w:spacing w:beforeAutospacing="1" w:after="0" w:afterAutospacing="1" w:line="210" w:lineRule="atLeast"/>
         <w:ind w:left="630"/>
@@ -6741,477 +6808,6 @@
         <w:t> self  </w:t>
       </w:r>
     </w:p>
-    <w:p>
-      <w:pPr>
-        <w:numPr>
-          <w:ilvl w:val="0"/>
-          <w:numId w:val="11"/>
-        </w:numPr>
-        <w:pBdr>
-          <w:left w:val="single" w:sz="18" w:space="0" w:color="6CE26C"/>
-        </w:pBdr>
-        <w:shd w:val="clear" w:color="auto" w:fill="FFFFFF"/>
-        <w:tabs>
-          <w:tab w:val="clear" w:pos="720"/>
-          <w:tab w:val="num" w:pos="360"/>
-        </w:tabs>
-        <w:spacing w:beforeAutospacing="1" w:after="0" w:afterAutospacing="1" w:line="210" w:lineRule="atLeast"/>
-        <w:ind w:left="630"/>
-        <w:rPr>
-          <w:rFonts w:ascii="Consolas" w:eastAsia="Times New Roman" w:hAnsi="Consolas" w:cs="Times New Roman"/>
-          <w:color w:val="5C5C5C"/>
-          <w:sz w:val="18"/>
-          <w:szCs w:val="18"/>
-        </w:rPr>
-      </w:pPr>
-      <w:r>
-        <w:rPr>
-          <w:rFonts w:ascii="Consolas" w:eastAsia="Times New Roman" w:hAnsi="Consolas" w:cs="Times New Roman"/>
-          <w:color w:val="000000"/>
-          <w:sz w:val="18"/>
-          <w:szCs w:val="18"/>
-          <w:bdr w:val="none" w:sz="0" w:space="0" w:color="auto" w:frame="1"/>
-        </w:rPr>
-        <w:t>  </w:t>
-      </w:r>
-    </w:p>
-    <w:p>
-      <w:pPr>
-        <w:numPr>
-          <w:ilvl w:val="0"/>
-          <w:numId w:val="11"/>
-        </w:numPr>
-        <w:pBdr>
-          <w:left w:val="single" w:sz="18" w:space="0" w:color="6CE26C"/>
-        </w:pBdr>
-        <w:shd w:val="clear" w:color="auto" w:fill="F8F8F8"/>
-        <w:tabs>
-          <w:tab w:val="clear" w:pos="720"/>
-          <w:tab w:val="num" w:pos="360"/>
-        </w:tabs>
-        <w:spacing w:beforeAutospacing="1" w:after="0" w:afterAutospacing="1" w:line="210" w:lineRule="atLeast"/>
-        <w:ind w:left="630"/>
-        <w:rPr>
-          <w:rFonts w:ascii="Consolas" w:eastAsia="Times New Roman" w:hAnsi="Consolas" w:cs="Times New Roman"/>
-          <w:color w:val="5C5C5C"/>
-          <w:sz w:val="18"/>
-          <w:szCs w:val="18"/>
-        </w:rPr>
-      </w:pPr>
-      <w:r>
-        <w:rPr>
-          <w:rFonts w:ascii="Consolas" w:eastAsia="Times New Roman" w:hAnsi="Consolas" w:cs="Times New Roman"/>
-          <w:color w:val="000000"/>
-          <w:sz w:val="18"/>
-          <w:szCs w:val="18"/>
-          <w:bdr w:val="none" w:sz="0" w:space="0" w:color="auto" w:frame="1"/>
-        </w:rPr>
-        <w:t>    </w:t>
-      </w:r>
-      <w:r>
-        <w:rPr>
-          <w:rFonts w:ascii="Consolas" w:eastAsia="Times New Roman" w:hAnsi="Consolas" w:cs="Times New Roman"/>
-          <w:b/>
-          <w:bCs/>
-          <w:color w:val="006699"/>
-          <w:sz w:val="18"/>
-          <w:szCs w:val="18"/>
-          <w:bdr w:val="none" w:sz="0" w:space="0" w:color="auto" w:frame="1"/>
-        </w:rPr>
-        <w:t>def</w:t>
-      </w:r>
-      <w:r>
-        <w:rPr>
-          <w:rFonts w:ascii="Consolas" w:eastAsia="Times New Roman" w:hAnsi="Consolas" w:cs="Times New Roman"/>
-          <w:color w:val="000000"/>
-          <w:sz w:val="18"/>
-          <w:szCs w:val="18"/>
-          <w:bdr w:val="none" w:sz="0" w:space="0" w:color="auto" w:frame="1"/>
-        </w:rPr>
-        <w:t> </w:t>
-      </w:r>
-      <w:r>
-        <w:rPr>
-          <w:rFonts w:ascii="Consolas" w:eastAsia="Times New Roman" w:hAnsi="Consolas" w:cs="Times New Roman"/>
-          <w:b/>
-          <w:bCs/>
-          <w:color w:val="006699"/>
-          <w:sz w:val="18"/>
-          <w:szCs w:val="18"/>
-          <w:bdr w:val="none" w:sz="0" w:space="0" w:color="auto" w:frame="1"/>
-        </w:rPr>
-        <w:t>print</w:t>
-      </w:r>
-      <w:r>
-        <w:rPr>
-          <w:rFonts w:ascii="Consolas" w:eastAsia="Times New Roman" w:hAnsi="Consolas" w:cs="Times New Roman"/>
-          <w:color w:val="000000"/>
-          <w:sz w:val="18"/>
-          <w:szCs w:val="18"/>
-          <w:bdr w:val="none" w:sz="0" w:space="0" w:color="auto" w:frame="1"/>
-        </w:rPr>
-        <w:t>(self):  </w:t>
-      </w:r>
-    </w:p>
-    <w:p>
-      <w:pPr>
-        <w:numPr>
-          <w:ilvl w:val="0"/>
-          <w:numId w:val="11"/>
-        </w:numPr>
-        <w:pBdr>
-          <w:left w:val="single" w:sz="18" w:space="0" w:color="6CE26C"/>
-        </w:pBdr>
-        <w:shd w:val="clear" w:color="auto" w:fill="FFFFFF"/>
-        <w:tabs>
-          <w:tab w:val="clear" w:pos="720"/>
-          <w:tab w:val="num" w:pos="360"/>
-        </w:tabs>
-        <w:spacing w:beforeAutospacing="1" w:after="0" w:afterAutospacing="1" w:line="210" w:lineRule="atLeast"/>
-        <w:ind w:left="630"/>
-        <w:rPr>
-          <w:rFonts w:ascii="Consolas" w:eastAsia="Times New Roman" w:hAnsi="Consolas" w:cs="Times New Roman"/>
-          <w:color w:val="5C5C5C"/>
-          <w:sz w:val="18"/>
-          <w:szCs w:val="18"/>
-        </w:rPr>
-      </w:pPr>
-      <w:r>
-        <w:rPr>
-          <w:rFonts w:ascii="Consolas" w:eastAsia="Times New Roman" w:hAnsi="Consolas" w:cs="Times New Roman"/>
-          <w:color w:val="000000"/>
-          <w:sz w:val="18"/>
-          <w:szCs w:val="18"/>
-          <w:bdr w:val="none" w:sz="0" w:space="0" w:color="auto" w:frame="1"/>
-        </w:rPr>
-        <w:t>        li = </w:t>
-      </w:r>
-      <w:r>
-        <w:rPr>
-          <w:rFonts w:ascii="Consolas" w:eastAsia="Times New Roman" w:hAnsi="Consolas" w:cs="Times New Roman"/>
-          <w:color w:val="0000FF"/>
-          <w:sz w:val="18"/>
-          <w:szCs w:val="18"/>
-          <w:bdr w:val="none" w:sz="0" w:space="0" w:color="auto" w:frame="1"/>
-        </w:rPr>
-        <w:t>''</w:t>
-      </w:r>
-      <w:r>
-        <w:rPr>
-          <w:rFonts w:ascii="Consolas" w:eastAsia="Times New Roman" w:hAnsi="Consolas" w:cs="Times New Roman"/>
-          <w:color w:val="000000"/>
-          <w:sz w:val="18"/>
-          <w:szCs w:val="18"/>
-          <w:bdr w:val="none" w:sz="0" w:space="0" w:color="auto" w:frame="1"/>
-        </w:rPr>
-        <w:t>  </w:t>
-      </w:r>
-    </w:p>
-    <w:p>
-      <w:pPr>
-        <w:numPr>
-          <w:ilvl w:val="0"/>
-          <w:numId w:val="11"/>
-        </w:numPr>
-        <w:pBdr>
-          <w:left w:val="single" w:sz="18" w:space="0" w:color="6CE26C"/>
-        </w:pBdr>
-        <w:shd w:val="clear" w:color="auto" w:fill="F8F8F8"/>
-        <w:tabs>
-          <w:tab w:val="clear" w:pos="720"/>
-          <w:tab w:val="num" w:pos="360"/>
-        </w:tabs>
-        <w:spacing w:beforeAutospacing="1" w:after="0" w:afterAutospacing="1" w:line="210" w:lineRule="atLeast"/>
-        <w:ind w:left="630"/>
-        <w:rPr>
-          <w:rFonts w:ascii="Consolas" w:eastAsia="Times New Roman" w:hAnsi="Consolas" w:cs="Times New Roman"/>
-          <w:color w:val="5C5C5C"/>
-          <w:sz w:val="18"/>
-          <w:szCs w:val="18"/>
-        </w:rPr>
-      </w:pPr>
-      <w:r>
-        <w:rPr>
-          <w:rFonts w:ascii="Consolas" w:eastAsia="Times New Roman" w:hAnsi="Consolas" w:cs="Times New Roman"/>
-          <w:color w:val="000000"/>
-          <w:sz w:val="18"/>
-          <w:szCs w:val="18"/>
-          <w:bdr w:val="none" w:sz="0" w:space="0" w:color="auto" w:frame="1"/>
-        </w:rPr>
-        <w:t>        current = </w:t>
-      </w:r>
-      <w:proofErr w:type="spellStart"/>
-      <w:proofErr w:type="gramStart"/>
-      <w:r>
-        <w:rPr>
-          <w:rFonts w:ascii="Consolas" w:eastAsia="Times New Roman" w:hAnsi="Consolas" w:cs="Times New Roman"/>
-          <w:color w:val="000000"/>
-          <w:sz w:val="18"/>
-          <w:szCs w:val="18"/>
-          <w:bdr w:val="none" w:sz="0" w:space="0" w:color="auto" w:frame="1"/>
-        </w:rPr>
-        <w:t>self.head</w:t>
-      </w:r>
-      <w:proofErr w:type="spellEnd"/>
-      <w:proofErr w:type="gramEnd"/>
-      <w:r>
-        <w:rPr>
-          <w:rFonts w:ascii="Consolas" w:eastAsia="Times New Roman" w:hAnsi="Consolas" w:cs="Times New Roman"/>
-          <w:color w:val="000000"/>
-          <w:sz w:val="18"/>
-          <w:szCs w:val="18"/>
-          <w:bdr w:val="none" w:sz="0" w:space="0" w:color="auto" w:frame="1"/>
-        </w:rPr>
-        <w:t>  </w:t>
-      </w:r>
-    </w:p>
-    <w:p>
-      <w:pPr>
-        <w:numPr>
-          <w:ilvl w:val="0"/>
-          <w:numId w:val="11"/>
-        </w:numPr>
-        <w:pBdr>
-          <w:left w:val="single" w:sz="18" w:space="0" w:color="6CE26C"/>
-        </w:pBdr>
-        <w:shd w:val="clear" w:color="auto" w:fill="FFFFFF"/>
-        <w:tabs>
-          <w:tab w:val="clear" w:pos="720"/>
-          <w:tab w:val="num" w:pos="360"/>
-        </w:tabs>
-        <w:spacing w:beforeAutospacing="1" w:after="0" w:afterAutospacing="1" w:line="210" w:lineRule="atLeast"/>
-        <w:ind w:left="630"/>
-        <w:rPr>
-          <w:rFonts w:ascii="Consolas" w:eastAsia="Times New Roman" w:hAnsi="Consolas" w:cs="Times New Roman"/>
-          <w:color w:val="5C5C5C"/>
-          <w:sz w:val="18"/>
-          <w:szCs w:val="18"/>
-        </w:rPr>
-      </w:pPr>
-      <w:r>
-        <w:rPr>
-          <w:rFonts w:ascii="Consolas" w:eastAsia="Times New Roman" w:hAnsi="Consolas" w:cs="Times New Roman"/>
-          <w:color w:val="000000"/>
-          <w:sz w:val="18"/>
-          <w:szCs w:val="18"/>
-          <w:bdr w:val="none" w:sz="0" w:space="0" w:color="auto" w:frame="1"/>
-        </w:rPr>
-        <w:t>        </w:t>
-      </w:r>
-      <w:r>
-        <w:rPr>
-          <w:rFonts w:ascii="Consolas" w:eastAsia="Times New Roman" w:hAnsi="Consolas" w:cs="Times New Roman"/>
-          <w:b/>
-          <w:bCs/>
-          <w:color w:val="006699"/>
-          <w:sz w:val="18"/>
-          <w:szCs w:val="18"/>
-          <w:bdr w:val="none" w:sz="0" w:space="0" w:color="auto" w:frame="1"/>
-        </w:rPr>
-        <w:t>while</w:t>
-      </w:r>
-      <w:r>
-        <w:rPr>
-          <w:rFonts w:ascii="Consolas" w:eastAsia="Times New Roman" w:hAnsi="Consolas" w:cs="Times New Roman"/>
-          <w:color w:val="000000"/>
-          <w:sz w:val="18"/>
-          <w:szCs w:val="18"/>
-          <w:bdr w:val="none" w:sz="0" w:space="0" w:color="auto" w:frame="1"/>
-        </w:rPr>
-        <w:t> current:  </w:t>
-      </w:r>
-    </w:p>
-    <w:p>
-      <w:pPr>
-        <w:numPr>
-          <w:ilvl w:val="0"/>
-          <w:numId w:val="11"/>
-        </w:numPr>
-        <w:pBdr>
-          <w:left w:val="single" w:sz="18" w:space="0" w:color="6CE26C"/>
-        </w:pBdr>
-        <w:shd w:val="clear" w:color="auto" w:fill="F8F8F8"/>
-        <w:tabs>
-          <w:tab w:val="clear" w:pos="720"/>
-          <w:tab w:val="num" w:pos="360"/>
-        </w:tabs>
-        <w:spacing w:beforeAutospacing="1" w:after="0" w:afterAutospacing="1" w:line="210" w:lineRule="atLeast"/>
-        <w:ind w:left="630"/>
-        <w:rPr>
-          <w:rFonts w:ascii="Consolas" w:eastAsia="Times New Roman" w:hAnsi="Consolas" w:cs="Times New Roman"/>
-          <w:color w:val="5C5C5C"/>
-          <w:sz w:val="18"/>
-          <w:szCs w:val="18"/>
-        </w:rPr>
-      </w:pPr>
-      <w:r>
-        <w:rPr>
-          <w:rFonts w:ascii="Consolas" w:eastAsia="Times New Roman" w:hAnsi="Consolas" w:cs="Times New Roman"/>
-          <w:color w:val="000000"/>
-          <w:sz w:val="18"/>
-          <w:szCs w:val="18"/>
-          <w:bdr w:val="none" w:sz="0" w:space="0" w:color="auto" w:frame="1"/>
-        </w:rPr>
-        <w:t>            li = li + str(</w:t>
-      </w:r>
-      <w:proofErr w:type="spellStart"/>
-      <w:r>
-        <w:rPr>
-          <w:rFonts w:ascii="Consolas" w:eastAsia="Times New Roman" w:hAnsi="Consolas" w:cs="Times New Roman"/>
-          <w:color w:val="000000"/>
-          <w:sz w:val="18"/>
-          <w:szCs w:val="18"/>
-          <w:bdr w:val="none" w:sz="0" w:space="0" w:color="auto" w:frame="1"/>
-        </w:rPr>
-        <w:t>current.data</w:t>
-      </w:r>
-      <w:proofErr w:type="spellEnd"/>
-      <w:r>
-        <w:rPr>
-          <w:rFonts w:ascii="Consolas" w:eastAsia="Times New Roman" w:hAnsi="Consolas" w:cs="Times New Roman"/>
-          <w:color w:val="000000"/>
-          <w:sz w:val="18"/>
-          <w:szCs w:val="18"/>
-          <w:bdr w:val="none" w:sz="0" w:space="0" w:color="auto" w:frame="1"/>
-        </w:rPr>
-        <w:t>) + </w:t>
-      </w:r>
-      <w:r>
-        <w:rPr>
-          <w:rFonts w:ascii="Consolas" w:eastAsia="Times New Roman" w:hAnsi="Consolas" w:cs="Times New Roman"/>
-          <w:color w:val="0000FF"/>
-          <w:sz w:val="18"/>
-          <w:szCs w:val="18"/>
-          <w:bdr w:val="none" w:sz="0" w:space="0" w:color="auto" w:frame="1"/>
-        </w:rPr>
-        <w:t>'-&gt;'</w:t>
-      </w:r>
-      <w:r>
-        <w:rPr>
-          <w:rFonts w:ascii="Consolas" w:eastAsia="Times New Roman" w:hAnsi="Consolas" w:cs="Times New Roman"/>
-          <w:color w:val="000000"/>
-          <w:sz w:val="18"/>
-          <w:szCs w:val="18"/>
-          <w:bdr w:val="none" w:sz="0" w:space="0" w:color="auto" w:frame="1"/>
-        </w:rPr>
-        <w:t>  </w:t>
-      </w:r>
-    </w:p>
-    <w:p>
-      <w:pPr>
-        <w:numPr>
-          <w:ilvl w:val="0"/>
-          <w:numId w:val="11"/>
-        </w:numPr>
-        <w:pBdr>
-          <w:left w:val="single" w:sz="18" w:space="0" w:color="6CE26C"/>
-        </w:pBdr>
-        <w:shd w:val="clear" w:color="auto" w:fill="FFFFFF"/>
-        <w:tabs>
-          <w:tab w:val="clear" w:pos="720"/>
-          <w:tab w:val="num" w:pos="360"/>
-        </w:tabs>
-        <w:spacing w:beforeAutospacing="1" w:after="0" w:afterAutospacing="1" w:line="210" w:lineRule="atLeast"/>
-        <w:ind w:left="630"/>
-        <w:rPr>
-          <w:rFonts w:ascii="Consolas" w:eastAsia="Times New Roman" w:hAnsi="Consolas" w:cs="Times New Roman"/>
-          <w:color w:val="5C5C5C"/>
-          <w:sz w:val="18"/>
-          <w:szCs w:val="18"/>
-        </w:rPr>
-      </w:pPr>
-      <w:r>
-        <w:rPr>
-          <w:rFonts w:ascii="Consolas" w:eastAsia="Times New Roman" w:hAnsi="Consolas" w:cs="Times New Roman"/>
-          <w:color w:val="000000"/>
-          <w:sz w:val="18"/>
-          <w:szCs w:val="18"/>
-          <w:bdr w:val="none" w:sz="0" w:space="0" w:color="auto" w:frame="1"/>
-        </w:rPr>
-        <w:t>            current = </w:t>
-      </w:r>
-      <w:proofErr w:type="spellStart"/>
-      <w:proofErr w:type="gramStart"/>
-      <w:r>
-        <w:rPr>
-          <w:rFonts w:ascii="Consolas" w:eastAsia="Times New Roman" w:hAnsi="Consolas" w:cs="Times New Roman"/>
-          <w:color w:val="000000"/>
-          <w:sz w:val="18"/>
-          <w:szCs w:val="18"/>
-          <w:bdr w:val="none" w:sz="0" w:space="0" w:color="auto" w:frame="1"/>
-        </w:rPr>
-        <w:t>current.next</w:t>
-      </w:r>
-      <w:proofErr w:type="spellEnd"/>
-      <w:proofErr w:type="gramEnd"/>
-      <w:r>
-        <w:rPr>
-          <w:rFonts w:ascii="Consolas" w:eastAsia="Times New Roman" w:hAnsi="Consolas" w:cs="Times New Roman"/>
-          <w:color w:val="000000"/>
-          <w:sz w:val="18"/>
-          <w:szCs w:val="18"/>
-          <w:bdr w:val="none" w:sz="0" w:space="0" w:color="auto" w:frame="1"/>
-        </w:rPr>
-        <w:t>  </w:t>
-      </w:r>
-    </w:p>
-    <w:p>
-      <w:pPr>
-        <w:numPr>
-          <w:ilvl w:val="0"/>
-          <w:numId w:val="11"/>
-        </w:numPr>
-        <w:pBdr>
-          <w:left w:val="single" w:sz="18" w:space="0" w:color="6CE26C"/>
-        </w:pBdr>
-        <w:shd w:val="clear" w:color="auto" w:fill="F8F8F8"/>
-        <w:tabs>
-          <w:tab w:val="clear" w:pos="720"/>
-          <w:tab w:val="num" w:pos="360"/>
-        </w:tabs>
-        <w:spacing w:beforeAutospacing="1" w:after="0" w:afterAutospacing="1" w:line="210" w:lineRule="atLeast"/>
-        <w:ind w:left="630"/>
-        <w:rPr>
-          <w:rFonts w:ascii="Consolas" w:eastAsia="Times New Roman" w:hAnsi="Consolas" w:cs="Times New Roman"/>
-          <w:color w:val="5C5C5C"/>
-          <w:sz w:val="18"/>
-          <w:szCs w:val="18"/>
-        </w:rPr>
-      </w:pPr>
-      <w:r>
-        <w:rPr>
-          <w:rFonts w:ascii="Consolas" w:eastAsia="Times New Roman" w:hAnsi="Consolas" w:cs="Times New Roman"/>
-          <w:color w:val="000000"/>
-          <w:sz w:val="18"/>
-          <w:szCs w:val="18"/>
-          <w:bdr w:val="none" w:sz="0" w:space="0" w:color="auto" w:frame="1"/>
-        </w:rPr>
-        <w:t>        </w:t>
-      </w:r>
-      <w:r>
-        <w:rPr>
-          <w:rFonts w:ascii="Consolas" w:eastAsia="Times New Roman" w:hAnsi="Consolas" w:cs="Times New Roman"/>
-          <w:b/>
-          <w:bCs/>
-          <w:color w:val="006699"/>
-          <w:sz w:val="18"/>
-          <w:szCs w:val="18"/>
-          <w:bdr w:val="none" w:sz="0" w:space="0" w:color="auto" w:frame="1"/>
-        </w:rPr>
-        <w:t>return</w:t>
-      </w:r>
-      <w:r>
-        <w:rPr>
-          <w:rFonts w:ascii="Consolas" w:eastAsia="Times New Roman" w:hAnsi="Consolas" w:cs="Times New Roman"/>
-          <w:color w:val="000000"/>
-          <w:sz w:val="18"/>
-          <w:szCs w:val="18"/>
-          <w:bdr w:val="none" w:sz="0" w:space="0" w:color="auto" w:frame="1"/>
-        </w:rPr>
-        <w:t> li  </w:t>
-      </w:r>
-    </w:p>
-    <w:bookmarkEnd w:id="0"/>
     <w:p>
       <w:pPr>
         <w:pStyle w:val="Heading1"/>
@@ -7436,6 +7032,8 @@
       <w:r>
         <w:t>Linked Lists:</w:t>
       </w:r>
+      <w:bookmarkStart w:id="0" w:name="_GoBack"/>
+      <w:bookmarkEnd w:id="0"/>
     </w:p>
     <w:p>
       <w:pPr>
@@ -9148,6 +8746,119 @@
       </w:pPr>
     </w:lvl>
   </w:abstractNum>
+  <w:abstractNum w:abstractNumId="11" w15:restartNumberingAfterBreak="0">
+    <w:nsid w:val="76BC4C20"/>
+    <w:multiLevelType w:val="multilevel"/>
+    <w:tmpl w:val="7124D6C8"/>
+    <w:lvl w:ilvl="0">
+      <w:start w:val="1"/>
+      <w:numFmt w:val="decimal"/>
+      <w:lvlText w:val="%1."/>
+      <w:lvlJc w:val="left"/>
+      <w:pPr>
+        <w:tabs>
+          <w:tab w:val="num" w:pos="720"/>
+        </w:tabs>
+        <w:ind w:left="720" w:hanging="360"/>
+      </w:pPr>
+    </w:lvl>
+    <w:lvl w:ilvl="1" w:tentative="1">
+      <w:start w:val="1"/>
+      <w:numFmt w:val="decimal"/>
+      <w:lvlText w:val="%2."/>
+      <w:lvlJc w:val="left"/>
+      <w:pPr>
+        <w:tabs>
+          <w:tab w:val="num" w:pos="1440"/>
+        </w:tabs>
+        <w:ind w:left="1440" w:hanging="360"/>
+      </w:pPr>
+    </w:lvl>
+    <w:lvl w:ilvl="2" w:tentative="1">
+      <w:start w:val="1"/>
+      <w:numFmt w:val="decimal"/>
+      <w:lvlText w:val="%3."/>
+      <w:lvlJc w:val="left"/>
+      <w:pPr>
+        <w:tabs>
+          <w:tab w:val="num" w:pos="2160"/>
+        </w:tabs>
+        <w:ind w:left="2160" w:hanging="360"/>
+      </w:pPr>
+    </w:lvl>
+    <w:lvl w:ilvl="3" w:tentative="1">
+      <w:start w:val="1"/>
+      <w:numFmt w:val="decimal"/>
+      <w:lvlText w:val="%4."/>
+      <w:lvlJc w:val="left"/>
+      <w:pPr>
+        <w:tabs>
+          <w:tab w:val="num" w:pos="2880"/>
+        </w:tabs>
+        <w:ind w:left="2880" w:hanging="360"/>
+      </w:pPr>
+    </w:lvl>
+    <w:lvl w:ilvl="4" w:tentative="1">
+      <w:start w:val="1"/>
+      <w:numFmt w:val="decimal"/>
+      <w:lvlText w:val="%5."/>
+      <w:lvlJc w:val="left"/>
+      <w:pPr>
+        <w:tabs>
+          <w:tab w:val="num" w:pos="3600"/>
+        </w:tabs>
+        <w:ind w:left="3600" w:hanging="360"/>
+      </w:pPr>
+    </w:lvl>
+    <w:lvl w:ilvl="5" w:tentative="1">
+      <w:start w:val="1"/>
+      <w:numFmt w:val="decimal"/>
+      <w:lvlText w:val="%6."/>
+      <w:lvlJc w:val="left"/>
+      <w:pPr>
+        <w:tabs>
+          <w:tab w:val="num" w:pos="4320"/>
+        </w:tabs>
+        <w:ind w:left="4320" w:hanging="360"/>
+      </w:pPr>
+    </w:lvl>
+    <w:lvl w:ilvl="6" w:tentative="1">
+      <w:start w:val="1"/>
+      <w:numFmt w:val="decimal"/>
+      <w:lvlText w:val="%7."/>
+      <w:lvlJc w:val="left"/>
+      <w:pPr>
+        <w:tabs>
+          <w:tab w:val="num" w:pos="5040"/>
+        </w:tabs>
+        <w:ind w:left="5040" w:hanging="360"/>
+      </w:pPr>
+    </w:lvl>
+    <w:lvl w:ilvl="7" w:tentative="1">
+      <w:start w:val="1"/>
+      <w:numFmt w:val="decimal"/>
+      <w:lvlText w:val="%8."/>
+      <w:lvlJc w:val="left"/>
+      <w:pPr>
+        <w:tabs>
+          <w:tab w:val="num" w:pos="5760"/>
+        </w:tabs>
+        <w:ind w:left="5760" w:hanging="360"/>
+      </w:pPr>
+    </w:lvl>
+    <w:lvl w:ilvl="8" w:tentative="1">
+      <w:start w:val="1"/>
+      <w:numFmt w:val="decimal"/>
+      <w:lvlText w:val="%9."/>
+      <w:lvlJc w:val="left"/>
+      <w:pPr>
+        <w:tabs>
+          <w:tab w:val="num" w:pos="6480"/>
+        </w:tabs>
+        <w:ind w:left="6480" w:hanging="360"/>
+      </w:pPr>
+    </w:lvl>
+  </w:abstractNum>
   <w:num w:numId="1">
     <w:abstractNumId w:val="1"/>
   </w:num>
@@ -9180,6 +8891,9 @@
   </w:num>
   <w:num w:numId="11">
     <w:abstractNumId w:val="2"/>
+  </w:num>
+  <w:num w:numId="12">
+    <w:abstractNumId w:val="11"/>
   </w:num>
 </w:numbering>
 </file>
@@ -10141,7 +9855,7 @@
 </file>
 
 <file path=customXml/itemProps1.xml><?xml version="1.0" encoding="utf-8"?>
-<ds:datastoreItem xmlns:ds="http://schemas.openxmlformats.org/officeDocument/2006/customXml" ds:itemID="{888B7892-718F-4CD7-B3F5-90AF13B90484}">
+<ds:datastoreItem xmlns:ds="http://schemas.openxmlformats.org/officeDocument/2006/customXml" ds:itemID="{4BAC39AE-324E-46F4-B225-516BDD20EF7C}">
   <ds:schemaRefs>
     <ds:schemaRef ds:uri="http://schemas.openxmlformats.org/officeDocument/2006/bibliography"/>
   </ds:schemaRefs>

</xml_diff>